<commit_message>
Fix some errors in the Microrestjs Service Description Specification and its implementation
Changes to be committed:
	modified:   Documentation/Service Description/1 - Service Description Specification.docx
	modified:   Implementation/microrestjs-framework/lib/schemas/ServiceDescriptionSchema.json
	modified:   Implementation/microrestjs-framework/lib/utils/CheckSchema.js
	modified:   Implementation/microrestjs-framework/lib/utils/MicrorestRegExpr.js
</commit_message>
<xml_diff>
--- a/Documentation/Service Description/1 - Service Description Specification.docx
+++ b/Documentation/Service Description/1 - Service Description Specification.docx
@@ -17,13 +17,8 @@
       <w:r>
         <w:t xml:space="preserve">1. </w:t>
       </w:r>
-      <w:proofErr w:type="spellStart"/>
-      <w:r>
-        <w:t>Microrestjs</w:t>
-      </w:r>
-      <w:proofErr w:type="spellEnd"/>
-      <w:r>
-        <w:t xml:space="preserve"> </w:t>
+      <w:r>
+        <w:t xml:space="preserve">Microrestjs </w:t>
       </w:r>
       <w:r>
         <w:t>Service Description Specification</w:t>
@@ -238,8 +233,6 @@
             <w:r>
               <w:t>microrestSpecification</w:t>
             </w:r>
-            <w:bookmarkStart w:id="0" w:name="_GoBack"/>
-            <w:bookmarkEnd w:id="0"/>
           </w:p>
         </w:tc>
         <w:tc>
@@ -271,15 +264,7 @@
               <w:t xml:space="preserve">Required. </w:t>
             </w:r>
             <w:r>
-              <w:t xml:space="preserve">Specifies the version of </w:t>
-            </w:r>
-            <w:proofErr w:type="spellStart"/>
-            <w:r>
-              <w:t>Microrestjs</w:t>
-            </w:r>
-            <w:proofErr w:type="spellEnd"/>
-            <w:r>
-              <w:t xml:space="preserve"> Service Description Specification used to describe the service. </w:t>
+              <w:t xml:space="preserve">Specifies the version of Microrestjs Service Description Specification used to describe the service. </w:t>
             </w:r>
           </w:p>
           <w:p/>
@@ -1046,6 +1031,12 @@
             </w:r>
             <w:r>
               <w:t>.</w:t>
+            </w:r>
+          </w:p>
+          <w:p/>
+          <w:p>
+            <w:r>
+              <w:t>Only alphanumeric characters, underscores and dashes are accepted.</w:t>
             </w:r>
           </w:p>
         </w:tc>
@@ -3776,6 +3767,12 @@
               <w:t>Specifies the name of the external service.</w:t>
             </w:r>
           </w:p>
+          <w:p/>
+          <w:p>
+            <w:r>
+              <w:t>Only alphanumeric characters, underscores and dashes are accepted.</w:t>
+            </w:r>
+          </w:p>
         </w:tc>
       </w:tr>
       <w:tr>
@@ -4238,6 +4235,17 @@
               <w:t xml:space="preserve"> format.</w:t>
             </w:r>
           </w:p>
+          <w:p/>
+          <w:p>
+            <w:r>
+              <w:t>Only alphanumeric characters are accepted</w:t>
+            </w:r>
+            <w:r>
+              <w:t xml:space="preserve"> and the first one must be an alphabetic character.</w:t>
+            </w:r>
+            <w:bookmarkStart w:id="0" w:name="_GoBack"/>
+            <w:bookmarkEnd w:id="0"/>
+          </w:p>
         </w:tc>
       </w:tr>
       <w:tr>
@@ -5335,6 +5343,12 @@
               <w:t xml:space="preserve"> </w:t>
             </w:r>
           </w:p>
+          <w:p/>
+          <w:p>
+            <w:r>
+              <w:t>Only alphanumeric characters, underscores and dashes are accepted.</w:t>
+            </w:r>
+          </w:p>
         </w:tc>
       </w:tr>
       <w:tr>
@@ -5745,6 +5759,12 @@
           <w:p>
             <w:r>
               <w:t>The error name must be unique and therefore no other response or error of this operation can have the same name. Furthermore, it is highly recommendable to use the name of the status code. E.g. “UNAUTHORIZED” if status code is 401, “NOT FOUND” if status code is 404, …</w:t>
+            </w:r>
+          </w:p>
+          <w:p/>
+          <w:p>
+            <w:r>
+              <w:t>Only alphanumeric characters, underscores and dashes are accepted.</w:t>
             </w:r>
           </w:p>
         </w:tc>
@@ -9971,7 +9991,7 @@
 </file>
 
 <file path=customXml/itemProps1.xml><?xml version="1.0" encoding="utf-8"?>
-<ds:datastoreItem xmlns:ds="http://schemas.openxmlformats.org/officeDocument/2006/customXml" ds:itemID="{EF4C221D-798B-D24F-9785-8C271C906CDE}">
+<ds:datastoreItem xmlns:ds="http://schemas.openxmlformats.org/officeDocument/2006/customXml" ds:itemID="{7C59EAEE-C1AF-3246-ABB5-228CFC327314}">
   <ds:schemaRefs>
     <ds:schemaRef ds:uri="http://schemas.openxmlformats.org/officeDocument/2006/bibliography"/>
   </ds:schemaRefs>

</xml_diff>

<commit_message>
Fix some defects in Service Description Specification and in one test
Changes to be committed:
	modified:   Documentation/Service Description/1 - Service Description Specification.docx
	modified:   Implementation/microrestjs-framework/test/cases/platform/ServiceManagerTest.js
</commit_message>
<xml_diff>
--- a/Documentation/Service Description/1 - Service Description Specification.docx
+++ b/Documentation/Service Description/1 - Service Description Specification.docx
@@ -2,14 +2,6 @@
 <file path=word/document.xml><?xml version="1.0" encoding="utf-8"?>
 <w:document xmlns:wpc="http://schemas.microsoft.com/office/word/2010/wordprocessingCanvas" xmlns:mo="http://schemas.microsoft.com/office/mac/office/2008/main" xmlns:mc="http://schemas.openxmlformats.org/markup-compatibility/2006" xmlns:mv="urn:schemas-microsoft-com:mac:vml" xmlns:o="urn:schemas-microsoft-com:office:office" xmlns:r="http://schemas.openxmlformats.org/officeDocument/2006/relationships" xmlns:m="http://schemas.openxmlformats.org/officeDocument/2006/math" xmlns:v="urn:schemas-microsoft-com:vml" xmlns:wp14="http://schemas.microsoft.com/office/word/2010/wordprocessingDrawing" xmlns:wp="http://schemas.openxmlformats.org/drawingml/2006/wordprocessingDrawing" xmlns:w10="urn:schemas-microsoft-com:office:word" xmlns:w="http://schemas.openxmlformats.org/wordprocessingml/2006/main" xmlns:w14="http://schemas.microsoft.com/office/word/2010/wordml" xmlns:wpg="http://schemas.microsoft.com/office/word/2010/wordprocessingGroup" xmlns:wpi="http://schemas.microsoft.com/office/word/2010/wordprocessingInk" xmlns:wne="http://schemas.microsoft.com/office/word/2006/wordml" xmlns:wps="http://schemas.microsoft.com/office/word/2010/wordprocessingShape" mc:Ignorable="w14 wp14">
   <w:body>
-    <w:p>
-      <w:r>
-        <w:rPr>
-          <w:highlight w:val="yellow"/>
-        </w:rPr>
-        <w:t>TODO: Specify other constrains such as length of strings…</w:t>
-      </w:r>
-    </w:p>
     <w:p>
       <w:pPr>
         <w:pStyle w:val="Ttulo1"/>
@@ -688,21 +680,21 @@
         <w:pStyle w:val="Code"/>
       </w:pPr>
       <w:r>
+        <w:tab/>
+      </w:r>
+      <w:r>
+        <w:t xml:space="preserve">"repository": </w:t>
+      </w:r>
+      <w:r>
+        <w:t>&lt;Repository Object&gt;,</w:t>
+      </w:r>
+    </w:p>
+    <w:p>
+      <w:pPr>
+        <w:pStyle w:val="Code"/>
+      </w:pPr>
+      <w:r>
         <w:lastRenderedPageBreak/>
-        <w:tab/>
-      </w:r>
-      <w:r>
-        <w:t xml:space="preserve">"repository": </w:t>
-      </w:r>
-      <w:r>
-        <w:t>&lt;Repository Object&gt;,</w:t>
-      </w:r>
-    </w:p>
-    <w:p>
-      <w:pPr>
-        <w:pStyle w:val="Code"/>
-      </w:pPr>
-      <w:r>
         <w:tab/>
       </w:r>
       <w:r>
@@ -1099,7 +1091,13 @@
               <w:t>MAJOR</w:t>
             </w:r>
             <w:r>
-              <w:t xml:space="preserve"> indicates that at least one service operation API has been modified and therefore the backwards-compatibility has been broken.  </w:t>
+              <w:t xml:space="preserve"> indicates that at least one service operation </w:t>
+            </w:r>
+            <w:r>
+              <w:t xml:space="preserve">of the </w:t>
+            </w:r>
+            <w:r>
+              <w:t xml:space="preserve">API has been modified and therefore the backwards-compatibility has been broken.  </w:t>
             </w:r>
           </w:p>
           <w:p>
@@ -4592,6 +4590,11 @@
             <w:r>
               <w:t>or  any combination of the previous one</w:t>
             </w:r>
+            <w:r>
+              <w:t>s</w:t>
+            </w:r>
+            <w:bookmarkStart w:id="0" w:name="_GoBack"/>
+            <w:bookmarkEnd w:id="0"/>
           </w:p>
           <w:p/>
           <w:p>
@@ -5501,8 +5504,6 @@
             <w:r>
               <w:t>if included</w:t>
             </w:r>
-            <w:bookmarkStart w:id="0" w:name="_GoBack"/>
-            <w:bookmarkEnd w:id="0"/>
             <w:r>
               <w:t xml:space="preserve">. </w:t>
             </w:r>
@@ -9468,7 +9469,7 @@
 </file>
 
 <file path=customXml/itemProps1.xml><?xml version="1.0" encoding="utf-8"?>
-<ds:datastoreItem xmlns:ds="http://schemas.openxmlformats.org/officeDocument/2006/customXml" ds:itemID="{BFEF9B64-A472-764A-918D-03E4A122B7BD}">
+<ds:datastoreItem xmlns:ds="http://schemas.openxmlformats.org/officeDocument/2006/customXml" ds:itemID="{F97B6ACE-BA9E-0244-A510-ED3C7CE3A420}">
   <ds:schemaRefs>
     <ds:schemaRef ds:uri="http://schemas.openxmlformats.org/officeDocument/2006/bibliography"/>
   </ds:schemaRefs>

</xml_diff>